<commit_message>
Updated Mock patient sample. Wired up cdogs to admin and enhanced asset reader. AB#11011
</commit_message>
<xml_diff>
--- a/Apps/AdminWebClient/src/Server/Assets/Templates/CovidCard.docx
+++ b/Apps/AdminWebClient/src/Server/Assets/Templates/CovidCard.docx
@@ -4,89 +4,41 @@
   <w:body>
     <w:p>
       <w:pPr>
-        <w:spacing w:line="240" w:lineRule="auto"/>
-        <w:rPr>
-          <w:rFonts w:ascii="Roboto Mono" w:hAnsi="Roboto Mono" w:cs="Open Sans"/>
-          <w:color w:val="auto"/>
-          <w:sz w:val="22"/>
-          <w:szCs w:val="24"/>
-        </w:rPr>
+        <w:pStyle w:val="Address"/>
+        <w:spacing w:after="0" w:line="960" w:lineRule="exact"/>
       </w:pPr>
       <w:r>
-        <w:rPr>
-          <w:rFonts w:ascii="Roboto Mono" w:hAnsi="Roboto Mono" w:cs="Open Sans"/>
-          <w:color w:val="auto"/>
-          <w:sz w:val="22"/>
-          <w:szCs w:val="24"/>
-        </w:rPr>
         <w:t>{</w:t>
       </w:r>
       <w:proofErr w:type="spellStart"/>
       <w:proofErr w:type="gramStart"/>
       <w:r>
-        <w:rPr>
-          <w:rFonts w:ascii="Roboto Mono" w:hAnsi="Roboto Mono" w:cs="Open Sans"/>
-          <w:color w:val="auto"/>
-          <w:sz w:val="22"/>
-          <w:szCs w:val="24"/>
-        </w:rPr>
         <w:t>d.address</w:t>
       </w:r>
       <w:proofErr w:type="gramEnd"/>
       <w:r>
-        <w:rPr>
-          <w:rFonts w:ascii="Roboto Mono" w:hAnsi="Roboto Mono" w:cs="Open Sans"/>
-          <w:color w:val="auto"/>
-          <w:sz w:val="22"/>
-          <w:szCs w:val="24"/>
-        </w:rPr>
         <w:t>:</w:t>
       </w:r>
       <w:r>
-        <w:rPr>
-          <w:rFonts w:ascii="Roboto Mono" w:hAnsi="Roboto Mono" w:cs="Open Sans"/>
-          <w:color w:val="auto"/>
-          <w:sz w:val="22"/>
-          <w:szCs w:val="24"/>
-        </w:rPr>
         <w:t>ifNEM</w:t>
       </w:r>
       <w:proofErr w:type="spellEnd"/>
       <w:r>
-        <w:rPr>
-          <w:rFonts w:ascii="Roboto Mono" w:hAnsi="Roboto Mono" w:cs="Open Sans"/>
-          <w:color w:val="auto"/>
-          <w:sz w:val="22"/>
-          <w:szCs w:val="24"/>
-        </w:rPr>
         <w:t>():</w:t>
       </w:r>
       <w:proofErr w:type="spellStart"/>
       <w:r>
-        <w:rPr>
-          <w:rFonts w:ascii="Roboto Mono" w:hAnsi="Roboto Mono" w:cs="Open Sans"/>
-          <w:color w:val="auto"/>
-          <w:sz w:val="22"/>
-          <w:szCs w:val="24"/>
-        </w:rPr>
         <w:t>showBegin</w:t>
       </w:r>
       <w:proofErr w:type="spellEnd"/>
       <w:r>
-        <w:rPr>
-          <w:rFonts w:ascii="Roboto Mono" w:hAnsi="Roboto Mono" w:cs="Open Sans"/>
-          <w:color w:val="auto"/>
-          <w:sz w:val="22"/>
-          <w:szCs w:val="24"/>
-        </w:rPr>
         <w:t>}</w:t>
       </w:r>
     </w:p>
     <w:tbl>
       <w:tblPr>
         <w:tblStyle w:val="TableGrid"/>
-        <w:tblW w:w="4000" w:type="pct"/>
-        <w:jc w:val="center"/>
+        <w:tblW w:w="0" w:type="auto"/>
         <w:tblBorders>
           <w:top w:val="none" w:sz="0" w:space="0" w:color="auto"/>
           <w:left w:val="none" w:sz="0" w:space="0" w:color="auto"/>
@@ -95,433 +47,229 @@
           <w:insideH w:val="none" w:sz="0" w:space="0" w:color="auto"/>
           <w:insideV w:val="none" w:sz="0" w:space="0" w:color="auto"/>
         </w:tblBorders>
+        <w:tblLayout w:type="fixed"/>
+        <w:tblCellMar>
+          <w:left w:w="0" w:type="dxa"/>
+          <w:right w:w="0" w:type="dxa"/>
+        </w:tblCellMar>
         <w:tblLook w:val="04A0" w:firstRow="1" w:lastRow="0" w:firstColumn="1" w:lastColumn="0" w:noHBand="0" w:noVBand="1"/>
       </w:tblPr>
       <w:tblGrid>
-        <w:gridCol w:w="7488"/>
+        <w:gridCol w:w="9350"/>
       </w:tblGrid>
       <w:tr>
         <w:trPr>
-          <w:jc w:val="center"/>
+          <w:cantSplit/>
+          <w:trHeight w:hRule="exact" w:val="1985"/>
         </w:trPr>
         <w:tc>
           <w:tcPr>
-            <w:tcW w:w="7488" w:type="dxa"/>
+            <w:tcW w:w="9350" w:type="dxa"/>
+            <w:vAlign w:val="center"/>
           </w:tcPr>
+          <w:tbl>
+            <w:tblPr>
+              <w:tblStyle w:val="TableGrid"/>
+              <w:tblW w:w="5103" w:type="dxa"/>
+              <w:tblBorders>
+                <w:top w:val="none" w:sz="0" w:space="0" w:color="auto"/>
+                <w:left w:val="none" w:sz="0" w:space="0" w:color="auto"/>
+                <w:bottom w:val="none" w:sz="0" w:space="0" w:color="auto"/>
+                <w:right w:val="none" w:sz="0" w:space="0" w:color="auto"/>
+                <w:insideH w:val="none" w:sz="0" w:space="0" w:color="auto"/>
+                <w:insideV w:val="none" w:sz="0" w:space="0" w:color="auto"/>
+              </w:tblBorders>
+              <w:tblLayout w:type="fixed"/>
+              <w:tblCellMar>
+                <w:left w:w="0" w:type="dxa"/>
+                <w:right w:w="0" w:type="dxa"/>
+              </w:tblCellMar>
+              <w:tblLook w:val="04A0" w:firstRow="1" w:lastRow="0" w:firstColumn="1" w:lastColumn="0" w:noHBand="0" w:noVBand="1"/>
+            </w:tblPr>
+            <w:tblGrid>
+              <w:gridCol w:w="5103"/>
+            </w:tblGrid>
+            <w:tr>
+              <w:tc>
+                <w:tcPr>
+                  <w:tcW w:w="7488" w:type="dxa"/>
+                </w:tcPr>
+                <w:p>
+                  <w:pPr>
+                    <w:pStyle w:val="Address"/>
+                  </w:pPr>
+                  <w:r>
+                    <w:t>{</w:t>
+                  </w:r>
+                  <w:proofErr w:type="spellStart"/>
+                  <w:proofErr w:type="gramStart"/>
+                  <w:r>
+                    <w:t>d.address</w:t>
+                  </w:r>
+                  <w:proofErr w:type="gramEnd"/>
+                  <w:r>
+                    <w:t>.addressee</w:t>
+                  </w:r>
+                  <w:proofErr w:type="spellEnd"/>
+                  <w:r>
+                    <w:t>}</w:t>
+                  </w:r>
+                </w:p>
+              </w:tc>
+            </w:tr>
+            <w:tr>
+              <w:tc>
+                <w:tcPr>
+                  <w:tcW w:w="7488" w:type="dxa"/>
+                </w:tcPr>
+                <w:p>
+                  <w:pPr>
+                    <w:pStyle w:val="Address"/>
+                  </w:pPr>
+                  <w:r>
+                    <w:t>{</w:t>
+                  </w:r>
+                  <w:proofErr w:type="spellStart"/>
+                  <w:proofErr w:type="gramStart"/>
+                  <w:r>
+                    <w:t>d.address</w:t>
+                  </w:r>
+                  <w:proofErr w:type="gramEnd"/>
+                  <w:r>
+                    <w:t>.street:convCRLF</w:t>
+                  </w:r>
+                  <w:proofErr w:type="spellEnd"/>
+                  <w:r>
+                    <w:t>()}</w:t>
+                  </w:r>
+                </w:p>
+              </w:tc>
+            </w:tr>
+            <w:tr>
+              <w:tc>
+                <w:tcPr>
+                  <w:tcW w:w="7488" w:type="dxa"/>
+                </w:tcPr>
+                <w:p>
+                  <w:pPr>
+                    <w:pStyle w:val="Address"/>
+                  </w:pPr>
+                  <w:r>
+                    <w:t>{</w:t>
+                  </w:r>
+                  <w:proofErr w:type="spellStart"/>
+                  <w:proofErr w:type="gramStart"/>
+                  <w:r>
+                    <w:t>d.address</w:t>
+                  </w:r>
+                  <w:proofErr w:type="gramEnd"/>
+                  <w:r>
+                    <w:t>.city</w:t>
+                  </w:r>
+                  <w:proofErr w:type="spellEnd"/>
+                  <w:r>
+                    <w:t>}</w:t>
+                  </w:r>
+                  <w:r>
+                    <w:t xml:space="preserve"> </w:t>
+                  </w:r>
+                  <w:r>
+                    <w:t>{</w:t>
+                  </w:r>
+                  <w:proofErr w:type="spellStart"/>
+                  <w:r>
+                    <w:t>d.address.provinceOrState</w:t>
+                  </w:r>
+                  <w:proofErr w:type="spellEnd"/>
+                  <w:r>
+                    <w:t xml:space="preserve">} </w:t>
+                  </w:r>
+                  <w:r>
+                    <w:t xml:space="preserve"> </w:t>
+                  </w:r>
+                  <w:r>
+                    <w:t>{</w:t>
+                  </w:r>
+                  <w:proofErr w:type="spellStart"/>
+                  <w:r>
+                    <w:t>d.address.code</w:t>
+                  </w:r>
+                  <w:proofErr w:type="spellEnd"/>
+                  <w:r>
+                    <w:t>}</w:t>
+                  </w:r>
+                </w:p>
+              </w:tc>
+            </w:tr>
+            <w:tr>
+              <w:tc>
+                <w:tcPr>
+                  <w:tcW w:w="7488" w:type="dxa"/>
+                </w:tcPr>
+                <w:p>
+                  <w:pPr>
+                    <w:pStyle w:val="Address"/>
+                  </w:pPr>
+                  <w:r>
+                    <w:t>{</w:t>
+                  </w:r>
+                  <w:proofErr w:type="spellStart"/>
+                  <w:proofErr w:type="gramStart"/>
+                  <w:r>
+                    <w:t>d.address</w:t>
+                  </w:r>
+                  <w:proofErr w:type="gramEnd"/>
+                  <w:r>
+                    <w:t>.country</w:t>
+                  </w:r>
+                  <w:proofErr w:type="spellEnd"/>
+                  <w:r>
+                    <w:t>}</w:t>
+                  </w:r>
+                </w:p>
+              </w:tc>
+            </w:tr>
+          </w:tbl>
           <w:p>
             <w:pPr>
-              <w:rPr>
-                <w:rFonts w:ascii="Roboto Mono" w:hAnsi="Roboto Mono" w:cs="Open Sans"/>
-                <w:color w:val="auto"/>
-                <w:sz w:val="22"/>
-                <w:szCs w:val="24"/>
-              </w:rPr>
+              <w:pStyle w:val="Address"/>
             </w:pPr>
-            <w:r>
-              <w:rPr>
-                <w:rFonts w:ascii="Roboto Mono" w:hAnsi="Roboto Mono" w:cs="Open Sans"/>
-                <w:color w:val="auto"/>
-                <w:sz w:val="22"/>
-                <w:szCs w:val="24"/>
-              </w:rPr>
-              <w:t>{</w:t>
-            </w:r>
-            <w:proofErr w:type="spellStart"/>
-            <w:proofErr w:type="gramStart"/>
-            <w:r>
-              <w:rPr>
-                <w:rFonts w:ascii="Roboto Mono" w:hAnsi="Roboto Mono" w:cs="Open Sans"/>
-                <w:color w:val="auto"/>
-                <w:sz w:val="22"/>
-                <w:szCs w:val="24"/>
-              </w:rPr>
-              <w:t>d.address</w:t>
-            </w:r>
-            <w:proofErr w:type="gramEnd"/>
-            <w:r>
-              <w:rPr>
-                <w:rFonts w:ascii="Roboto Mono" w:hAnsi="Roboto Mono" w:cs="Open Sans"/>
-                <w:color w:val="auto"/>
-                <w:sz w:val="22"/>
-                <w:szCs w:val="24"/>
-              </w:rPr>
-              <w:t>.</w:t>
-            </w:r>
-            <w:r>
-              <w:rPr>
-                <w:rFonts w:ascii="Roboto Mono" w:hAnsi="Roboto Mono" w:cs="Open Sans"/>
-                <w:color w:val="auto"/>
-                <w:sz w:val="22"/>
-                <w:szCs w:val="24"/>
-              </w:rPr>
-              <w:t>addressee</w:t>
-            </w:r>
-            <w:proofErr w:type="spellEnd"/>
-            <w:r>
-              <w:rPr>
-                <w:rFonts w:ascii="Roboto Mono" w:hAnsi="Roboto Mono" w:cs="Open Sans"/>
-                <w:color w:val="auto"/>
-                <w:sz w:val="22"/>
-                <w:szCs w:val="24"/>
-              </w:rPr>
-              <w:t>}</w:t>
-            </w:r>
-          </w:p>
-        </w:tc>
-      </w:tr>
-      <w:tr>
-        <w:trPr>
-          <w:jc w:val="center"/>
-        </w:trPr>
-        <w:tc>
-          <w:tcPr>
-            <w:tcW w:w="7488" w:type="dxa"/>
-          </w:tcPr>
-          <w:p>
-            <w:pPr>
-              <w:rPr>
-                <w:rFonts w:ascii="Roboto Mono" w:hAnsi="Roboto Mono" w:cs="Open Sans"/>
-                <w:color w:val="auto"/>
-                <w:sz w:val="22"/>
-                <w:szCs w:val="24"/>
-              </w:rPr>
-            </w:pPr>
-            <w:r>
-              <w:rPr>
-                <w:rFonts w:ascii="Roboto Mono" w:hAnsi="Roboto Mono" w:cs="Open Sans"/>
-                <w:color w:val="auto"/>
-                <w:sz w:val="22"/>
-                <w:szCs w:val="24"/>
-              </w:rPr>
-              <w:t>{</w:t>
-            </w:r>
-            <w:proofErr w:type="spellStart"/>
-            <w:proofErr w:type="gramStart"/>
-            <w:r>
-              <w:rPr>
-                <w:rFonts w:ascii="Roboto Mono" w:hAnsi="Roboto Mono" w:cs="Open Sans"/>
-                <w:color w:val="auto"/>
-                <w:sz w:val="22"/>
-                <w:szCs w:val="24"/>
-              </w:rPr>
-              <w:t>d.address</w:t>
-            </w:r>
-            <w:proofErr w:type="gramEnd"/>
-            <w:r>
-              <w:rPr>
-                <w:rFonts w:ascii="Roboto Mono" w:hAnsi="Roboto Mono" w:cs="Open Sans"/>
-                <w:color w:val="auto"/>
-                <w:sz w:val="22"/>
-                <w:szCs w:val="24"/>
-              </w:rPr>
-              <w:t>.</w:t>
-            </w:r>
-            <w:r>
-              <w:rPr>
-                <w:rFonts w:ascii="Roboto Mono" w:hAnsi="Roboto Mono" w:cs="Open Sans"/>
-                <w:color w:val="auto"/>
-                <w:sz w:val="22"/>
-                <w:szCs w:val="24"/>
-              </w:rPr>
-              <w:t>street</w:t>
-            </w:r>
-            <w:proofErr w:type="spellEnd"/>
-            <w:r>
-              <w:rPr>
-                <w:rFonts w:ascii="Roboto Mono" w:hAnsi="Roboto Mono" w:cs="Open Sans"/>
-                <w:color w:val="auto"/>
-                <w:sz w:val="22"/>
-                <w:szCs w:val="24"/>
-              </w:rPr>
-              <w:t>}</w:t>
-            </w:r>
-          </w:p>
-        </w:tc>
-      </w:tr>
-      <w:tr>
-        <w:trPr>
-          <w:jc w:val="center"/>
-        </w:trPr>
-        <w:tc>
-          <w:tcPr>
-            <w:tcW w:w="7488" w:type="dxa"/>
-          </w:tcPr>
-          <w:p>
-            <w:pPr>
-              <w:rPr>
-                <w:rFonts w:ascii="Roboto Mono" w:hAnsi="Roboto Mono" w:cs="Open Sans"/>
-                <w:color w:val="auto"/>
-                <w:sz w:val="22"/>
-                <w:szCs w:val="24"/>
-              </w:rPr>
-            </w:pPr>
-            <w:r>
-              <w:rPr>
-                <w:rFonts w:ascii="Roboto Mono" w:hAnsi="Roboto Mono" w:cs="Open Sans"/>
-                <w:color w:val="auto"/>
-                <w:sz w:val="22"/>
-                <w:szCs w:val="24"/>
-              </w:rPr>
-              <w:t>{</w:t>
-            </w:r>
-            <w:proofErr w:type="spellStart"/>
-            <w:proofErr w:type="gramStart"/>
-            <w:r>
-              <w:rPr>
-                <w:rFonts w:ascii="Roboto Mono" w:hAnsi="Roboto Mono" w:cs="Open Sans"/>
-                <w:color w:val="auto"/>
-                <w:sz w:val="22"/>
-                <w:szCs w:val="24"/>
-              </w:rPr>
-              <w:t>d.address</w:t>
-            </w:r>
-            <w:proofErr w:type="gramEnd"/>
-            <w:r>
-              <w:rPr>
-                <w:rFonts w:ascii="Roboto Mono" w:hAnsi="Roboto Mono" w:cs="Open Sans"/>
-                <w:color w:val="auto"/>
-                <w:sz w:val="22"/>
-                <w:szCs w:val="24"/>
-              </w:rPr>
-              <w:t>.city</w:t>
-            </w:r>
-            <w:proofErr w:type="spellEnd"/>
-            <w:r>
-              <w:rPr>
-                <w:rFonts w:ascii="Roboto Mono" w:hAnsi="Roboto Mono" w:cs="Open Sans"/>
-                <w:color w:val="auto"/>
-                <w:sz w:val="22"/>
-                <w:szCs w:val="24"/>
-              </w:rPr>
-              <w:t>}</w:t>
-            </w:r>
-            <w:r>
-              <w:rPr>
-                <w:rFonts w:ascii="Roboto Mono" w:hAnsi="Roboto Mono" w:cs="Open Sans"/>
-                <w:color w:val="auto"/>
-                <w:sz w:val="22"/>
-                <w:szCs w:val="24"/>
-              </w:rPr>
-              <w:t xml:space="preserve"> </w:t>
-            </w:r>
-            <w:r>
-              <w:rPr>
-                <w:rFonts w:ascii="Roboto Mono" w:hAnsi="Roboto Mono" w:cs="Open Sans"/>
-                <w:color w:val="auto"/>
-                <w:sz w:val="22"/>
-                <w:szCs w:val="24"/>
-              </w:rPr>
-              <w:t>{</w:t>
-            </w:r>
-            <w:proofErr w:type="spellStart"/>
-            <w:r>
-              <w:rPr>
-                <w:rFonts w:ascii="Roboto Mono" w:hAnsi="Roboto Mono" w:cs="Open Sans"/>
-                <w:color w:val="auto"/>
-                <w:sz w:val="22"/>
-                <w:szCs w:val="24"/>
-              </w:rPr>
-              <w:t>d.address.</w:t>
-            </w:r>
-            <w:r>
-              <w:rPr>
-                <w:rFonts w:ascii="Roboto Mono" w:hAnsi="Roboto Mono" w:cs="Open Sans"/>
-                <w:color w:val="auto"/>
-                <w:sz w:val="22"/>
-                <w:szCs w:val="24"/>
-              </w:rPr>
-              <w:t>provinceOrState</w:t>
-            </w:r>
-            <w:proofErr w:type="spellEnd"/>
-            <w:r>
-              <w:rPr>
-                <w:rFonts w:ascii="Roboto Mono" w:hAnsi="Roboto Mono" w:cs="Open Sans"/>
-                <w:color w:val="auto"/>
-                <w:sz w:val="22"/>
-                <w:szCs w:val="24"/>
-              </w:rPr>
-              <w:t>}</w:t>
-            </w:r>
-            <w:r>
-              <w:rPr>
-                <w:rFonts w:ascii="Roboto Mono" w:hAnsi="Roboto Mono" w:cs="Open Sans"/>
-                <w:color w:val="auto"/>
-                <w:sz w:val="22"/>
-                <w:szCs w:val="24"/>
-              </w:rPr>
-              <w:t xml:space="preserve">  </w:t>
-            </w:r>
-            <w:r>
-              <w:rPr>
-                <w:rFonts w:ascii="Roboto Mono" w:hAnsi="Roboto Mono" w:cs="Open Sans"/>
-                <w:color w:val="auto"/>
-                <w:sz w:val="22"/>
-                <w:szCs w:val="24"/>
-              </w:rPr>
-              <w:t>{</w:t>
-            </w:r>
-            <w:proofErr w:type="spellStart"/>
-            <w:r>
-              <w:rPr>
-                <w:rFonts w:ascii="Roboto Mono" w:hAnsi="Roboto Mono" w:cs="Open Sans"/>
-                <w:color w:val="auto"/>
-                <w:sz w:val="22"/>
-                <w:szCs w:val="24"/>
-              </w:rPr>
-              <w:t>d.address.</w:t>
-            </w:r>
-            <w:r>
-              <w:rPr>
-                <w:rFonts w:ascii="Roboto Mono" w:hAnsi="Roboto Mono" w:cs="Open Sans"/>
-                <w:color w:val="auto"/>
-                <w:sz w:val="22"/>
-                <w:szCs w:val="24"/>
-              </w:rPr>
-              <w:t>code</w:t>
-            </w:r>
-            <w:proofErr w:type="spellEnd"/>
-            <w:r>
-              <w:rPr>
-                <w:rFonts w:ascii="Roboto Mono" w:hAnsi="Roboto Mono" w:cs="Open Sans"/>
-                <w:color w:val="auto"/>
-                <w:sz w:val="22"/>
-                <w:szCs w:val="24"/>
-              </w:rPr>
-              <w:t>}</w:t>
-            </w:r>
-          </w:p>
-        </w:tc>
-      </w:tr>
-      <w:tr>
-        <w:trPr>
-          <w:jc w:val="center"/>
-        </w:trPr>
-        <w:tc>
-          <w:tcPr>
-            <w:tcW w:w="7488" w:type="dxa"/>
-          </w:tcPr>
-          <w:p>
-            <w:pPr>
-              <w:rPr>
-                <w:rFonts w:ascii="Roboto Mono" w:hAnsi="Roboto Mono" w:cs="Open Sans"/>
-                <w:color w:val="auto"/>
-                <w:sz w:val="22"/>
-                <w:szCs w:val="24"/>
-              </w:rPr>
-            </w:pPr>
-            <w:r>
-              <w:rPr>
-                <w:rFonts w:ascii="Roboto Mono" w:hAnsi="Roboto Mono" w:cs="Open Sans"/>
-                <w:color w:val="auto"/>
-                <w:sz w:val="22"/>
-                <w:szCs w:val="24"/>
-              </w:rPr>
-              <w:t>{</w:t>
-            </w:r>
-            <w:proofErr w:type="spellStart"/>
-            <w:proofErr w:type="gramStart"/>
-            <w:r>
-              <w:rPr>
-                <w:rFonts w:ascii="Roboto Mono" w:hAnsi="Roboto Mono" w:cs="Open Sans"/>
-                <w:color w:val="auto"/>
-                <w:sz w:val="22"/>
-                <w:szCs w:val="24"/>
-              </w:rPr>
-              <w:t>d.address</w:t>
-            </w:r>
-            <w:proofErr w:type="gramEnd"/>
-            <w:r>
-              <w:rPr>
-                <w:rFonts w:ascii="Roboto Mono" w:hAnsi="Roboto Mono" w:cs="Open Sans"/>
-                <w:color w:val="auto"/>
-                <w:sz w:val="22"/>
-                <w:szCs w:val="24"/>
-              </w:rPr>
-              <w:t>.country</w:t>
-            </w:r>
-            <w:proofErr w:type="spellEnd"/>
-            <w:r>
-              <w:rPr>
-                <w:rFonts w:ascii="Roboto Mono" w:hAnsi="Roboto Mono" w:cs="Open Sans"/>
-                <w:color w:val="auto"/>
-                <w:sz w:val="22"/>
-                <w:szCs w:val="24"/>
-              </w:rPr>
-              <w:t>}</w:t>
-            </w:r>
           </w:p>
         </w:tc>
       </w:tr>
     </w:tbl>
     <w:p>
       <w:pPr>
-        <w:spacing w:after="160"/>
+        <w:pStyle w:val="Address"/>
+      </w:pPr>
+      <w:r>
+        <w:br w:type="page"/>
+      </w:r>
+    </w:p>
+    <w:p>
+      <w:pPr>
+        <w:pStyle w:val="Address"/>
         <w:rPr>
-          <w:rFonts w:ascii="Roboto Mono" w:hAnsi="Roboto Mono" w:cs="Open Sans"/>
-          <w:color w:val="auto"/>
+          <w:rFonts w:ascii="Lucida Console" w:hAnsi="Lucida Console"/>
           <w:sz w:val="22"/>
           <w:szCs w:val="24"/>
         </w:rPr>
       </w:pPr>
       <w:r>
-        <w:rPr>
-          <w:rFonts w:ascii="Roboto Mono" w:hAnsi="Roboto Mono" w:cs="Open Sans"/>
-          <w:color w:val="auto"/>
-          <w:sz w:val="22"/>
-          <w:szCs w:val="24"/>
-        </w:rPr>
-        <w:br w:type="page"/>
-      </w:r>
-    </w:p>
-    <w:p>
-      <w:pPr>
-        <w:spacing w:line="240" w:lineRule="auto"/>
-        <w:rPr>
-          <w:rFonts w:ascii="Lucida Console" w:hAnsi="Lucida Console"/>
-          <w:color w:val="auto"/>
-          <w:sz w:val="22"/>
-          <w:szCs w:val="24"/>
-        </w:rPr>
-      </w:pPr>
-      <w:r>
-        <w:rPr>
-          <w:rFonts w:ascii="Roboto Mono" w:hAnsi="Roboto Mono" w:cs="Open Sans"/>
-          <w:color w:val="auto"/>
-          <w:sz w:val="22"/>
-          <w:szCs w:val="24"/>
-        </w:rPr>
         <w:lastRenderedPageBreak/>
         <w:t>{</w:t>
       </w:r>
       <w:proofErr w:type="spellStart"/>
       <w:proofErr w:type="gramStart"/>
       <w:r>
-        <w:rPr>
-          <w:rFonts w:ascii="Roboto Mono" w:hAnsi="Roboto Mono" w:cs="Open Sans"/>
-          <w:color w:val="auto"/>
-          <w:sz w:val="22"/>
-          <w:szCs w:val="24"/>
-        </w:rPr>
         <w:t>d.address</w:t>
       </w:r>
       <w:proofErr w:type="gramEnd"/>
       <w:r>
-        <w:rPr>
-          <w:rFonts w:ascii="Roboto Mono" w:hAnsi="Roboto Mono" w:cs="Open Sans"/>
-          <w:color w:val="auto"/>
-          <w:sz w:val="22"/>
-          <w:szCs w:val="24"/>
-        </w:rPr>
         <w:t>:showEnd</w:t>
       </w:r>
       <w:proofErr w:type="spellEnd"/>
       <w:r>
-        <w:rPr>
-          <w:rFonts w:ascii="Roboto Mono" w:hAnsi="Roboto Mono" w:cs="Open Sans"/>
-          <w:color w:val="auto"/>
-          <w:sz w:val="22"/>
-          <w:szCs w:val="24"/>
-        </w:rPr>
         <w:t>}</w:t>
       </w:r>
     </w:p>
@@ -571,9 +319,13 @@
               <w:tabs>
                 <w:tab w:val="left" w:pos="3990"/>
               </w:tabs>
+              <w:rPr>
+                <w:rFonts w:cs="Open Sans"/>
+              </w:rPr>
             </w:pPr>
             <w:r>
               <w:rPr>
+                <w:rFonts w:cs="Open Sans"/>
                 <w:noProof/>
               </w:rPr>
               <w:drawing>
@@ -676,8 +428,14 @@
                     <w:framePr w:hSpace="181" w:wrap="around" w:vAnchor="page" w:hAnchor="text" w:xAlign="center" w:yAlign="center"/>
                     <w:suppressOverlap/>
                     <w:jc w:val="right"/>
-                  </w:pPr>
-                  <w:r>
+                    <w:rPr>
+                      <w:rFonts w:cs="Open Sans"/>
+                    </w:rPr>
+                  </w:pPr>
+                  <w:r>
+                    <w:rPr>
+                      <w:rFonts w:cs="Open Sans"/>
+                    </w:rPr>
                     <w:t>Name</w:t>
                   </w:r>
                 </w:p>
@@ -701,11 +459,13 @@
                     <w:suppressOverlap/>
                     <w:rPr>
                       <w:rStyle w:val="Strong"/>
+                      <w:rFonts w:cs="Open Sans"/>
                     </w:rPr>
                   </w:pPr>
                   <w:r>
                     <w:rPr>
                       <w:rStyle w:val="Strong"/>
+                      <w:rFonts w:cs="Open Sans"/>
                     </w:rPr>
                     <w:t>{</w:t>
                   </w:r>
@@ -713,18 +473,21 @@
                   <w:r>
                     <w:rPr>
                       <w:rStyle w:val="Strong"/>
+                      <w:rFonts w:cs="Open Sans"/>
                     </w:rPr>
                     <w:t>d.</w:t>
                   </w:r>
                   <w:r>
                     <w:rPr>
                       <w:rStyle w:val="Strong"/>
+                      <w:rFonts w:cs="Open Sans"/>
                     </w:rPr>
                     <w:t>patient.</w:t>
                   </w:r>
                   <w:r>
                     <w:rPr>
                       <w:rStyle w:val="Strong"/>
+                      <w:rFonts w:cs="Open Sans"/>
                     </w:rPr>
                     <w:t>name</w:t>
                   </w:r>
@@ -732,6 +495,7 @@
                   <w:r>
                     <w:rPr>
                       <w:rStyle w:val="Strong"/>
+                      <w:rFonts w:cs="Open Sans"/>
                     </w:rPr>
                     <w:t>}</w:t>
                   </w:r>
@@ -753,8 +517,14 @@
                     <w:framePr w:hSpace="181" w:wrap="around" w:vAnchor="page" w:hAnchor="text" w:xAlign="center" w:yAlign="center"/>
                     <w:suppressOverlap/>
                     <w:jc w:val="right"/>
-                  </w:pPr>
-                  <w:r>
+                    <w:rPr>
+                      <w:rFonts w:cs="Open Sans"/>
+                    </w:rPr>
+                  </w:pPr>
+                  <w:r>
+                    <w:rPr>
+                      <w:rFonts w:cs="Open Sans"/>
+                    </w:rPr>
                     <w:t>Date of Birth</w:t>
                   </w:r>
                 </w:p>
@@ -779,11 +549,13 @@
                     <w:suppressOverlap/>
                     <w:rPr>
                       <w:rStyle w:val="Strong"/>
+                      <w:rFonts w:cs="Open Sans"/>
                     </w:rPr>
                   </w:pPr>
                   <w:r>
                     <w:rPr>
                       <w:rStyle w:val="Strong"/>
+                      <w:rFonts w:cs="Open Sans"/>
                     </w:rPr>
                     <w:t>{</w:t>
                   </w:r>
@@ -792,12 +564,14 @@
                   <w:r>
                     <w:rPr>
                       <w:rStyle w:val="Strong"/>
+                      <w:rFonts w:cs="Open Sans"/>
                     </w:rPr>
                     <w:t>d.</w:t>
                   </w:r>
                   <w:r>
                     <w:rPr>
                       <w:rStyle w:val="Strong"/>
+                      <w:rFonts w:cs="Open Sans"/>
                     </w:rPr>
                     <w:t>patient</w:t>
                   </w:r>
@@ -805,12 +579,14 @@
                   <w:r>
                     <w:rPr>
                       <w:rStyle w:val="Strong"/>
+                      <w:rFonts w:cs="Open Sans"/>
                     </w:rPr>
                     <w:t>.</w:t>
                   </w:r>
                   <w:r>
                     <w:rPr>
                       <w:rStyle w:val="Strong"/>
+                      <w:rFonts w:cs="Open Sans"/>
                     </w:rPr>
                     <w:t>dateOfBirth</w:t>
                   </w:r>
@@ -818,6 +594,7 @@
                   <w:r>
                     <w:rPr>
                       <w:rStyle w:val="Strong"/>
+                      <w:rFonts w:cs="Open Sans"/>
                     </w:rPr>
                     <w:t>}</w:t>
                   </w:r>
@@ -839,8 +616,14 @@
                     <w:framePr w:hSpace="181" w:wrap="around" w:vAnchor="page" w:hAnchor="text" w:xAlign="center" w:yAlign="center"/>
                     <w:suppressOverlap/>
                     <w:jc w:val="right"/>
-                  </w:pPr>
-                  <w:r>
+                    <w:rPr>
+                      <w:rFonts w:cs="Open Sans"/>
+                    </w:rPr>
+                  </w:pPr>
+                  <w:r>
+                    <w:rPr>
+                      <w:rFonts w:cs="Open Sans"/>
+                    </w:rPr>
                     <w:t>Immunization</w:t>
                   </w:r>
                 </w:p>
@@ -865,11 +648,13 @@
                     <w:suppressOverlap/>
                     <w:rPr>
                       <w:rStyle w:val="Strong"/>
+                      <w:rFonts w:cs="Open Sans"/>
                     </w:rPr>
                   </w:pPr>
                   <w:r>
                     <w:rPr>
                       <w:rStyle w:val="Strong"/>
+                      <w:rFonts w:cs="Open Sans"/>
                     </w:rPr>
                     <w:t>{</w:t>
                   </w:r>
@@ -878,14 +663,23 @@
                   <w:r>
                     <w:rPr>
                       <w:rStyle w:val="Strong"/>
+                      <w:rFonts w:cs="Open Sans"/>
                     </w:rPr>
                     <w:t>d.immunization</w:t>
+                  </w:r>
+                  <w:r>
+                    <w:rPr>
+                      <w:rStyle w:val="Strong"/>
+                      <w:rFonts w:cs="Open Sans"/>
+                    </w:rPr>
+                    <w:t>Name</w:t>
                   </w:r>
                   <w:proofErr w:type="spellEnd"/>
                   <w:proofErr w:type="gramEnd"/>
                   <w:r>
                     <w:rPr>
                       <w:rStyle w:val="Strong"/>
+                      <w:rFonts w:cs="Open Sans"/>
                     </w:rPr>
                     <w:t>}</w:t>
                   </w:r>
@@ -896,6 +690,9 @@
           <w:p>
             <w:pPr>
               <w:jc w:val="center"/>
+              <w:rPr>
+                <w:rFonts w:cs="Open Sans"/>
+              </w:rPr>
             </w:pPr>
           </w:p>
         </w:tc>
@@ -962,12 +759,14 @@
                     <w:jc w:val="center"/>
                     <w:rPr>
                       <w:rStyle w:val="Strong"/>
+                      <w:rFonts w:cs="Open Sans"/>
                       <w:color w:val="FFFFFF" w:themeColor="background1"/>
                     </w:rPr>
                   </w:pPr>
                   <w:r>
                     <w:rPr>
                       <w:rStyle w:val="Strong"/>
+                      <w:rFonts w:cs="Open Sans"/>
                       <w:color w:val="FFFFFF" w:themeColor="background1"/>
                     </w:rPr>
                     <w:t>Dose</w:t>
@@ -980,12 +779,14 @@
                     <w:jc w:val="center"/>
                     <w:rPr>
                       <w:rStyle w:val="Strong"/>
+                      <w:rFonts w:cs="Open Sans"/>
                       <w:color w:val="FFFFFF" w:themeColor="background1"/>
                     </w:rPr>
                   </w:pPr>
                   <w:r>
                     <w:rPr>
                       <w:rStyle w:val="Strong"/>
+                      <w:rFonts w:cs="Open Sans"/>
                       <w:color w:val="FFFFFF" w:themeColor="background1"/>
                     </w:rPr>
                     <w:t>{</w:t>
@@ -995,6 +796,7 @@
                   <w:r>
                     <w:rPr>
                       <w:rStyle w:val="Strong"/>
+                      <w:rFonts w:cs="Open Sans"/>
                       <w:color w:val="FFFFFF" w:themeColor="background1"/>
                     </w:rPr>
                     <w:t>d.doses</w:t>
@@ -1004,6 +806,7 @@
                   <w:r>
                     <w:rPr>
                       <w:rStyle w:val="Strong"/>
+                      <w:rFonts w:cs="Open Sans"/>
                       <w:color w:val="FFFFFF" w:themeColor="background1"/>
                     </w:rPr>
                     <w:t>[</w:t>
@@ -1012,6 +815,7 @@
                   <w:r>
                     <w:rPr>
                       <w:rStyle w:val="Strong"/>
+                      <w:rFonts w:cs="Open Sans"/>
                       <w:color w:val="FFFFFF" w:themeColor="background1"/>
                     </w:rPr>
                     <w:t>i</w:t>
@@ -1020,6 +824,7 @@
                   <w:r>
                     <w:rPr>
                       <w:rStyle w:val="Strong"/>
+                      <w:rFonts w:cs="Open Sans"/>
                       <w:color w:val="FFFFFF" w:themeColor="background1"/>
                     </w:rPr>
                     <w:t>].number}</w:t>
@@ -1037,6 +842,9 @@
                   <w:pPr>
                     <w:framePr w:hSpace="181" w:wrap="around" w:vAnchor="page" w:hAnchor="text" w:xAlign="center" w:yAlign="center"/>
                     <w:suppressOverlap/>
+                    <w:rPr>
+                      <w:rFonts w:cs="Open Sans"/>
+                    </w:rPr>
                   </w:pPr>
                 </w:p>
               </w:tc>
@@ -1056,26 +864,44 @@
                     <w:framePr w:hSpace="181" w:wrap="around" w:vAnchor="page" w:hAnchor="text" w:xAlign="center" w:yAlign="center"/>
                     <w:spacing w:after="40"/>
                     <w:suppressOverlap/>
-                  </w:pPr>
-                  <w:r>
+                    <w:rPr>
+                      <w:rFonts w:cs="Open Sans"/>
+                    </w:rPr>
+                  </w:pPr>
+                  <w:r>
+                    <w:rPr>
+                      <w:rFonts w:cs="Open Sans"/>
+                    </w:rPr>
                     <w:t>{</w:t>
                   </w:r>
                   <w:proofErr w:type="spellStart"/>
                   <w:proofErr w:type="gramStart"/>
                   <w:r>
+                    <w:rPr>
+                      <w:rFonts w:cs="Open Sans"/>
+                    </w:rPr>
                     <w:t>d.doses</w:t>
                   </w:r>
                   <w:proofErr w:type="spellEnd"/>
                   <w:proofErr w:type="gramEnd"/>
                   <w:r>
+                    <w:rPr>
+                      <w:rFonts w:cs="Open Sans"/>
+                    </w:rPr>
                     <w:t>[</w:t>
                   </w:r>
                   <w:proofErr w:type="spellStart"/>
                   <w:r>
+                    <w:rPr>
+                      <w:rFonts w:cs="Open Sans"/>
+                    </w:rPr>
                     <w:t>i</w:t>
                   </w:r>
                   <w:proofErr w:type="spellEnd"/>
                   <w:r>
+                    <w:rPr>
+                      <w:rFonts w:cs="Open Sans"/>
+                    </w:rPr>
                     <w:t>].product}</w:t>
                   </w:r>
                 </w:p>
@@ -1092,6 +918,9 @@
                   <w:pPr>
                     <w:framePr w:hSpace="181" w:wrap="around" w:vAnchor="page" w:hAnchor="text" w:xAlign="center" w:yAlign="center"/>
                     <w:suppressOverlap/>
+                    <w:rPr>
+                      <w:rFonts w:cs="Open Sans"/>
+                    </w:rPr>
                   </w:pPr>
                 </w:p>
               </w:tc>
@@ -1110,26 +939,44 @@
                   <w:pPr>
                     <w:framePr w:hSpace="181" w:wrap="around" w:vAnchor="page" w:hAnchor="text" w:xAlign="center" w:yAlign="center"/>
                     <w:suppressOverlap/>
-                  </w:pPr>
-                  <w:r>
+                    <w:rPr>
+                      <w:rFonts w:cs="Open Sans"/>
+                    </w:rPr>
+                  </w:pPr>
+                  <w:r>
+                    <w:rPr>
+                      <w:rFonts w:cs="Open Sans"/>
+                    </w:rPr>
                     <w:t>{</w:t>
                   </w:r>
                   <w:proofErr w:type="spellStart"/>
                   <w:proofErr w:type="gramStart"/>
                   <w:r>
+                    <w:rPr>
+                      <w:rFonts w:cs="Open Sans"/>
+                    </w:rPr>
                     <w:t>d.doses</w:t>
                   </w:r>
                   <w:proofErr w:type="spellEnd"/>
                   <w:proofErr w:type="gramEnd"/>
                   <w:r>
+                    <w:rPr>
+                      <w:rFonts w:cs="Open Sans"/>
+                    </w:rPr>
                     <w:t>[</w:t>
                   </w:r>
                   <w:proofErr w:type="spellStart"/>
                   <w:r>
+                    <w:rPr>
+                      <w:rFonts w:cs="Open Sans"/>
+                    </w:rPr>
                     <w:t>i</w:t>
                   </w:r>
                   <w:proofErr w:type="spellEnd"/>
                   <w:r>
+                    <w:rPr>
+                      <w:rFonts w:cs="Open Sans"/>
+                    </w:rPr>
                     <w:t>].date}</w:t>
                   </w:r>
                 </w:p>
@@ -1151,6 +998,9 @@
                     <w:framePr w:hSpace="181" w:wrap="around" w:vAnchor="page" w:hAnchor="text" w:xAlign="center" w:yAlign="center"/>
                     <w:suppressOverlap/>
                     <w:jc w:val="center"/>
+                    <w:rPr>
+                      <w:rFonts w:cs="Open Sans"/>
+                    </w:rPr>
                   </w:pPr>
                 </w:p>
               </w:tc>
@@ -1167,6 +1017,9 @@
                     <w:framePr w:hSpace="181" w:wrap="around" w:vAnchor="page" w:hAnchor="text" w:xAlign="center" w:yAlign="center"/>
                     <w:suppressOverlap/>
                     <w:jc w:val="left"/>
+                    <w:rPr>
+                      <w:rFonts w:cs="Open Sans"/>
+                    </w:rPr>
                   </w:pPr>
                 </w:p>
               </w:tc>
@@ -1182,10 +1035,8 @@
                 </w:tcPr>
                 <w:p>
                   <w:pPr>
-                    <w:pStyle w:val="Quote"/>
-                    <w:framePr w:hSpace="181" w:wrap="around" w:vAnchor="page" w:hAnchor="text" w:xAlign="center" w:yAlign="center"/>
-                    <w:suppressOverlap/>
-                    <w:jc w:val="left"/>
+                    <w:pStyle w:val="FieldName"/>
+                    <w:framePr w:wrap="around"/>
                   </w:pPr>
                   <w:r>
                     <w:t>Product</w:t>
@@ -1201,10 +1052,8 @@
                 </w:tcPr>
                 <w:p>
                   <w:pPr>
-                    <w:pStyle w:val="Quote"/>
-                    <w:framePr w:hSpace="181" w:wrap="around" w:vAnchor="page" w:hAnchor="text" w:xAlign="center" w:yAlign="center"/>
-                    <w:suppressOverlap/>
-                    <w:jc w:val="left"/>
+                    <w:pStyle w:val="FieldName"/>
+                    <w:framePr w:wrap="around"/>
                   </w:pPr>
                 </w:p>
               </w:tc>
@@ -1220,10 +1069,8 @@
                 </w:tcPr>
                 <w:p>
                   <w:pPr>
-                    <w:pStyle w:val="Quote"/>
-                    <w:framePr w:hSpace="181" w:wrap="around" w:vAnchor="page" w:hAnchor="text" w:xAlign="center" w:yAlign="center"/>
-                    <w:suppressOverlap/>
-                    <w:jc w:val="left"/>
+                    <w:pStyle w:val="FieldName"/>
+                    <w:framePr w:wrap="around"/>
                   </w:pPr>
                   <w:r>
                     <w:t>Date</w:t>
@@ -1247,6 +1094,9 @@
                     <w:framePr w:hSpace="181" w:wrap="around" w:vAnchor="page" w:hAnchor="text" w:xAlign="center" w:yAlign="center"/>
                     <w:suppressOverlap/>
                     <w:jc w:val="center"/>
+                    <w:rPr>
+                      <w:rFonts w:cs="Open Sans"/>
+                    </w:rPr>
                   </w:pPr>
                 </w:p>
               </w:tc>
@@ -1261,6 +1111,9 @@
                   <w:pPr>
                     <w:framePr w:hSpace="181" w:wrap="around" w:vAnchor="page" w:hAnchor="text" w:xAlign="center" w:yAlign="center"/>
                     <w:suppressOverlap/>
+                    <w:rPr>
+                      <w:rFonts w:cs="Open Sans"/>
+                    </w:rPr>
                   </w:pPr>
                 </w:p>
               </w:tc>
@@ -1281,34 +1134,58 @@
                   <w:pPr>
                     <w:framePr w:hSpace="181" w:wrap="around" w:vAnchor="page" w:hAnchor="text" w:xAlign="center" w:yAlign="center"/>
                     <w:suppressOverlap/>
-                  </w:pPr>
-                  <w:r>
+                    <w:rPr>
+                      <w:rFonts w:cs="Open Sans"/>
+                    </w:rPr>
+                  </w:pPr>
+                  <w:r>
+                    <w:rPr>
+                      <w:rFonts w:cs="Open Sans"/>
+                    </w:rPr>
                     <w:t>{</w:t>
                   </w:r>
                   <w:proofErr w:type="spellStart"/>
                   <w:proofErr w:type="gramStart"/>
                   <w:r>
+                    <w:rPr>
+                      <w:rFonts w:cs="Open Sans"/>
+                    </w:rPr>
                     <w:t>d.doses</w:t>
                   </w:r>
                   <w:proofErr w:type="spellEnd"/>
                   <w:proofErr w:type="gramEnd"/>
                   <w:r>
+                    <w:rPr>
+                      <w:rFonts w:cs="Open Sans"/>
+                    </w:rPr>
                     <w:t>[</w:t>
                   </w:r>
                   <w:proofErr w:type="spellStart"/>
                   <w:r>
+                    <w:rPr>
+                      <w:rFonts w:cs="Open Sans"/>
+                    </w:rPr>
                     <w:t>i</w:t>
                   </w:r>
                   <w:proofErr w:type="spellEnd"/>
                   <w:r>
+                    <w:rPr>
+                      <w:rFonts w:cs="Open Sans"/>
+                    </w:rPr>
                     <w:t>].</w:t>
                   </w:r>
                   <w:proofErr w:type="spellStart"/>
                   <w:r>
+                    <w:rPr>
+                      <w:rFonts w:cs="Open Sans"/>
+                    </w:rPr>
                     <w:t>immunizingAgent</w:t>
                   </w:r>
                   <w:proofErr w:type="spellEnd"/>
                   <w:r>
+                    <w:rPr>
+                      <w:rFonts w:cs="Open Sans"/>
+                    </w:rPr>
                     <w:t>}</w:t>
                   </w:r>
                 </w:p>
@@ -1324,6 +1201,9 @@
                   <w:pPr>
                     <w:framePr w:hSpace="181" w:wrap="around" w:vAnchor="page" w:hAnchor="text" w:xAlign="center" w:yAlign="center"/>
                     <w:suppressOverlap/>
+                    <w:rPr>
+                      <w:rFonts w:cs="Open Sans"/>
+                    </w:rPr>
                   </w:pPr>
                 </w:p>
               </w:tc>
@@ -1344,34 +1224,58 @@
                   <w:pPr>
                     <w:framePr w:hSpace="181" w:wrap="around" w:vAnchor="page" w:hAnchor="text" w:xAlign="center" w:yAlign="center"/>
                     <w:suppressOverlap/>
-                  </w:pPr>
-                  <w:r>
+                    <w:rPr>
+                      <w:rFonts w:cs="Open Sans"/>
+                    </w:rPr>
+                  </w:pPr>
+                  <w:r>
+                    <w:rPr>
+                      <w:rFonts w:cs="Open Sans"/>
+                    </w:rPr>
                     <w:t>{</w:t>
                   </w:r>
                   <w:proofErr w:type="spellStart"/>
                   <w:proofErr w:type="gramStart"/>
                   <w:r>
+                    <w:rPr>
+                      <w:rFonts w:cs="Open Sans"/>
+                    </w:rPr>
                     <w:t>d.doses</w:t>
                   </w:r>
                   <w:proofErr w:type="spellEnd"/>
                   <w:proofErr w:type="gramEnd"/>
                   <w:r>
+                    <w:rPr>
+                      <w:rFonts w:cs="Open Sans"/>
+                    </w:rPr>
                     <w:t>[</w:t>
                   </w:r>
                   <w:proofErr w:type="spellStart"/>
                   <w:r>
+                    <w:rPr>
+                      <w:rFonts w:cs="Open Sans"/>
+                    </w:rPr>
                     <w:t>i</w:t>
                   </w:r>
                   <w:proofErr w:type="spellEnd"/>
                   <w:r>
+                    <w:rPr>
+                      <w:rFonts w:cs="Open Sans"/>
+                    </w:rPr>
                     <w:t>].</w:t>
                   </w:r>
                   <w:proofErr w:type="spellStart"/>
                   <w:r>
+                    <w:rPr>
+                      <w:rFonts w:cs="Open Sans"/>
+                    </w:rPr>
                     <w:t>lotNumber</w:t>
                   </w:r>
                   <w:proofErr w:type="spellEnd"/>
                   <w:r>
+                    <w:rPr>
+                      <w:rFonts w:cs="Open Sans"/>
+                    </w:rPr>
                     <w:t>}</w:t>
                   </w:r>
                 </w:p>
@@ -1393,6 +1297,9 @@
                     <w:framePr w:hSpace="181" w:wrap="around" w:vAnchor="page" w:hAnchor="text" w:xAlign="center" w:yAlign="center"/>
                     <w:suppressOverlap/>
                     <w:jc w:val="center"/>
+                    <w:rPr>
+                      <w:rFonts w:cs="Open Sans"/>
+                    </w:rPr>
                   </w:pPr>
                 </w:p>
               </w:tc>
@@ -1409,6 +1316,9 @@
                     <w:framePr w:hSpace="181" w:wrap="around" w:vAnchor="page" w:hAnchor="text" w:xAlign="center" w:yAlign="center"/>
                     <w:suppressOverlap/>
                     <w:jc w:val="left"/>
+                    <w:rPr>
+                      <w:rFonts w:cs="Open Sans"/>
+                    </w:rPr>
                   </w:pPr>
                 </w:p>
               </w:tc>
@@ -1424,13 +1334,17 @@
                 </w:tcPr>
                 <w:p>
                   <w:pPr>
-                    <w:pStyle w:val="Quote"/>
-                    <w:framePr w:hSpace="181" w:wrap="around" w:vAnchor="page" w:hAnchor="text" w:xAlign="center" w:yAlign="center"/>
-                    <w:suppressOverlap/>
-                    <w:jc w:val="left"/>
-                  </w:pPr>
-                  <w:r>
-                    <w:t>Immunizing agent</w:t>
+                    <w:pStyle w:val="FieldName"/>
+                    <w:framePr w:wrap="around"/>
+                  </w:pPr>
+                  <w:r>
+                    <w:t xml:space="preserve">Immunizing </w:t>
+                  </w:r>
+                  <w:r>
+                    <w:t>A</w:t>
+                  </w:r>
+                  <w:r>
+                    <w:t>gent</w:t>
                   </w:r>
                 </w:p>
               </w:tc>
@@ -1443,10 +1357,8 @@
                 </w:tcPr>
                 <w:p>
                   <w:pPr>
-                    <w:pStyle w:val="Quote"/>
-                    <w:framePr w:hSpace="181" w:wrap="around" w:vAnchor="page" w:hAnchor="text" w:xAlign="center" w:yAlign="center"/>
-                    <w:suppressOverlap/>
-                    <w:jc w:val="left"/>
+                    <w:pStyle w:val="FieldName"/>
+                    <w:framePr w:wrap="around"/>
                   </w:pPr>
                 </w:p>
               </w:tc>
@@ -1462,10 +1374,8 @@
                 </w:tcPr>
                 <w:p>
                   <w:pPr>
-                    <w:pStyle w:val="Quote"/>
-                    <w:framePr w:hSpace="181" w:wrap="around" w:vAnchor="page" w:hAnchor="text" w:xAlign="center" w:yAlign="center"/>
-                    <w:suppressOverlap/>
-                    <w:jc w:val="left"/>
+                    <w:pStyle w:val="FieldName"/>
+                    <w:framePr w:wrap="around"/>
                   </w:pPr>
                   <w:r>
                     <w:t>Lot Number</w:t>
@@ -1489,6 +1399,9 @@
                     <w:framePr w:hSpace="181" w:wrap="around" w:vAnchor="page" w:hAnchor="text" w:xAlign="center" w:yAlign="center"/>
                     <w:suppressOverlap/>
                     <w:jc w:val="center"/>
+                    <w:rPr>
+                      <w:rFonts w:cs="Open Sans"/>
+                    </w:rPr>
                   </w:pPr>
                 </w:p>
               </w:tc>
@@ -1503,6 +1416,9 @@
                   <w:pPr>
                     <w:framePr w:hSpace="181" w:wrap="around" w:vAnchor="page" w:hAnchor="text" w:xAlign="center" w:yAlign="center"/>
                     <w:suppressOverlap/>
+                    <w:rPr>
+                      <w:rFonts w:cs="Open Sans"/>
+                    </w:rPr>
                   </w:pPr>
                 </w:p>
               </w:tc>
@@ -1524,26 +1440,44 @@
                   <w:pPr>
                     <w:framePr w:hSpace="181" w:wrap="around" w:vAnchor="page" w:hAnchor="text" w:xAlign="center" w:yAlign="center"/>
                     <w:suppressOverlap/>
-                  </w:pPr>
-                  <w:r>
+                    <w:rPr>
+                      <w:rFonts w:cs="Open Sans"/>
+                    </w:rPr>
+                  </w:pPr>
+                  <w:r>
+                    <w:rPr>
+                      <w:rFonts w:cs="Open Sans"/>
+                    </w:rPr>
                     <w:t>{</w:t>
                   </w:r>
                   <w:proofErr w:type="spellStart"/>
                   <w:proofErr w:type="gramStart"/>
                   <w:r>
+                    <w:rPr>
+                      <w:rFonts w:cs="Open Sans"/>
+                    </w:rPr>
                     <w:t>d.doses</w:t>
                   </w:r>
                   <w:proofErr w:type="spellEnd"/>
                   <w:proofErr w:type="gramEnd"/>
                   <w:r>
+                    <w:rPr>
+                      <w:rFonts w:cs="Open Sans"/>
+                    </w:rPr>
                     <w:t>[</w:t>
                   </w:r>
                   <w:proofErr w:type="spellStart"/>
                   <w:r>
+                    <w:rPr>
+                      <w:rFonts w:cs="Open Sans"/>
+                    </w:rPr>
                     <w:t>i</w:t>
                   </w:r>
                   <w:proofErr w:type="spellEnd"/>
                   <w:r>
+                    <w:rPr>
+                      <w:rFonts w:cs="Open Sans"/>
+                    </w:rPr>
                     <w:t>].provider}</w:t>
                   </w:r>
                 </w:p>
@@ -1565,6 +1499,9 @@
                     <w:framePr w:hSpace="181" w:wrap="around" w:vAnchor="page" w:hAnchor="text" w:xAlign="center" w:yAlign="center"/>
                     <w:suppressOverlap/>
                     <w:jc w:val="center"/>
+                    <w:rPr>
+                      <w:rFonts w:cs="Open Sans"/>
+                    </w:rPr>
                   </w:pPr>
                 </w:p>
               </w:tc>
@@ -1581,6 +1518,9 @@
                     <w:framePr w:hSpace="181" w:wrap="around" w:vAnchor="page" w:hAnchor="text" w:xAlign="center" w:yAlign="center"/>
                     <w:suppressOverlap/>
                     <w:jc w:val="left"/>
+                    <w:rPr>
+                      <w:rFonts w:cs="Open Sans"/>
+                    </w:rPr>
                   </w:pPr>
                 </w:p>
               </w:tc>
@@ -1598,10 +1538,8 @@
                 </w:tcPr>
                 <w:p>
                   <w:pPr>
-                    <w:pStyle w:val="Quote"/>
-                    <w:framePr w:hSpace="181" w:wrap="around" w:vAnchor="page" w:hAnchor="text" w:xAlign="center" w:yAlign="center"/>
-                    <w:suppressOverlap/>
-                    <w:jc w:val="left"/>
+                    <w:pStyle w:val="FieldName"/>
+                    <w:framePr w:wrap="around"/>
                   </w:pPr>
                   <w:r>
                     <w:t>Provider or Clinic</w:t>
@@ -1613,6 +1551,9 @@
           <w:p>
             <w:pPr>
               <w:jc w:val="center"/>
+              <w:rPr>
+                <w:rFonts w:cs="Open Sans"/>
+              </w:rPr>
             </w:pPr>
           </w:p>
         </w:tc>
@@ -1678,12 +1619,14 @@
                     <w:jc w:val="center"/>
                     <w:rPr>
                       <w:rStyle w:val="Strong"/>
+                      <w:rFonts w:cs="Open Sans"/>
                       <w:color w:val="FFFFFF" w:themeColor="background1"/>
                     </w:rPr>
                   </w:pPr>
                   <w:r>
                     <w:rPr>
                       <w:rStyle w:val="Strong"/>
+                      <w:rFonts w:cs="Open Sans"/>
                       <w:color w:val="FFFFFF" w:themeColor="background1"/>
                     </w:rPr>
                     <w:t>Dose</w:t>
@@ -1696,12 +1639,14 @@
                     <w:jc w:val="center"/>
                     <w:rPr>
                       <w:rStyle w:val="Strong"/>
+                      <w:rFonts w:cs="Open Sans"/>
                       <w:color w:val="FFFFFF" w:themeColor="background1"/>
                     </w:rPr>
                   </w:pPr>
                   <w:r>
                     <w:rPr>
                       <w:rStyle w:val="Strong"/>
+                      <w:rFonts w:cs="Open Sans"/>
                       <w:color w:val="FFFFFF" w:themeColor="background1"/>
                     </w:rPr>
                     <w:t>{</w:t>
@@ -1711,6 +1656,7 @@
                   <w:r>
                     <w:rPr>
                       <w:rStyle w:val="Strong"/>
+                      <w:rFonts w:cs="Open Sans"/>
                       <w:color w:val="FFFFFF" w:themeColor="background1"/>
                     </w:rPr>
                     <w:t>d.doses</w:t>
@@ -1720,16 +1666,10 @@
                   <w:r>
                     <w:rPr>
                       <w:rStyle w:val="Strong"/>
+                      <w:rFonts w:cs="Open Sans"/>
                       <w:color w:val="FFFFFF" w:themeColor="background1"/>
                     </w:rPr>
-                    <w:t>[i+1]</w:t>
-                  </w:r>
-                  <w:r>
-                    <w:rPr>
-                      <w:rStyle w:val="Strong"/>
-                      <w:color w:val="FFFFFF" w:themeColor="background1"/>
-                    </w:rPr>
-                    <w:t>.number}</w:t>
+                    <w:t>[i+1].number}</w:t>
                   </w:r>
                 </w:p>
               </w:tc>
@@ -1744,6 +1684,9 @@
                   <w:pPr>
                     <w:framePr w:hSpace="181" w:wrap="around" w:vAnchor="page" w:hAnchor="text" w:xAlign="center" w:yAlign="center"/>
                     <w:suppressOverlap/>
+                    <w:rPr>
+                      <w:rFonts w:cs="Open Sans"/>
+                    </w:rPr>
                   </w:pPr>
                 </w:p>
               </w:tc>
@@ -1762,18 +1705,30 @@
                   <w:pPr>
                     <w:framePr w:hSpace="181" w:wrap="around" w:vAnchor="page" w:hAnchor="text" w:xAlign="center" w:yAlign="center"/>
                     <w:suppressOverlap/>
-                  </w:pPr>
-                  <w:r>
+                    <w:rPr>
+                      <w:rFonts w:cs="Open Sans"/>
+                    </w:rPr>
+                  </w:pPr>
+                  <w:r>
+                    <w:rPr>
+                      <w:rFonts w:cs="Open Sans"/>
+                    </w:rPr>
                     <w:t>{</w:t>
                   </w:r>
                   <w:proofErr w:type="spellStart"/>
                   <w:proofErr w:type="gramStart"/>
                   <w:r>
+                    <w:rPr>
+                      <w:rFonts w:cs="Open Sans"/>
+                    </w:rPr>
                     <w:t>d.doses</w:t>
                   </w:r>
                   <w:proofErr w:type="spellEnd"/>
                   <w:proofErr w:type="gramEnd"/>
                   <w:r>
+                    <w:rPr>
+                      <w:rFonts w:cs="Open Sans"/>
+                    </w:rPr>
                     <w:t>[i+1].product}</w:t>
                   </w:r>
                 </w:p>
@@ -1790,6 +1745,9 @@
                   <w:pPr>
                     <w:framePr w:hSpace="181" w:wrap="around" w:vAnchor="page" w:hAnchor="text" w:xAlign="center" w:yAlign="center"/>
                     <w:suppressOverlap/>
+                    <w:rPr>
+                      <w:rFonts w:cs="Open Sans"/>
+                    </w:rPr>
                   </w:pPr>
                 </w:p>
               </w:tc>
@@ -1808,18 +1766,30 @@
                   <w:pPr>
                     <w:framePr w:hSpace="181" w:wrap="around" w:vAnchor="page" w:hAnchor="text" w:xAlign="center" w:yAlign="center"/>
                     <w:suppressOverlap/>
-                  </w:pPr>
-                  <w:r>
+                    <w:rPr>
+                      <w:rFonts w:cs="Open Sans"/>
+                    </w:rPr>
+                  </w:pPr>
+                  <w:r>
+                    <w:rPr>
+                      <w:rFonts w:cs="Open Sans"/>
+                    </w:rPr>
                     <w:t>{</w:t>
                   </w:r>
                   <w:proofErr w:type="spellStart"/>
                   <w:proofErr w:type="gramStart"/>
                   <w:r>
+                    <w:rPr>
+                      <w:rFonts w:cs="Open Sans"/>
+                    </w:rPr>
                     <w:t>d.doses</w:t>
                   </w:r>
                   <w:proofErr w:type="spellEnd"/>
                   <w:proofErr w:type="gramEnd"/>
                   <w:r>
+                    <w:rPr>
+                      <w:rFonts w:cs="Open Sans"/>
+                    </w:rPr>
                     <w:t>[i+1].date}</w:t>
                   </w:r>
                 </w:p>
@@ -1841,6 +1811,9 @@
                     <w:framePr w:hSpace="181" w:wrap="around" w:vAnchor="page" w:hAnchor="text" w:xAlign="center" w:yAlign="center"/>
                     <w:suppressOverlap/>
                     <w:jc w:val="center"/>
+                    <w:rPr>
+                      <w:rFonts w:cs="Open Sans"/>
+                    </w:rPr>
                   </w:pPr>
                 </w:p>
               </w:tc>
@@ -1857,6 +1830,9 @@
                     <w:framePr w:hSpace="181" w:wrap="around" w:vAnchor="page" w:hAnchor="text" w:xAlign="center" w:yAlign="center"/>
                     <w:suppressOverlap/>
                     <w:jc w:val="left"/>
+                    <w:rPr>
+                      <w:rFonts w:cs="Open Sans"/>
+                    </w:rPr>
                   </w:pPr>
                 </w:p>
               </w:tc>
@@ -1872,10 +1848,8 @@
                 </w:tcPr>
                 <w:p>
                   <w:pPr>
-                    <w:pStyle w:val="Quote"/>
-                    <w:framePr w:hSpace="181" w:wrap="around" w:vAnchor="page" w:hAnchor="text" w:xAlign="center" w:yAlign="center"/>
-                    <w:suppressOverlap/>
-                    <w:jc w:val="left"/>
+                    <w:pStyle w:val="FieldName"/>
+                    <w:framePr w:wrap="around"/>
                   </w:pPr>
                   <w:r>
                     <w:t>Product</w:t>
@@ -1891,10 +1865,8 @@
                 </w:tcPr>
                 <w:p>
                   <w:pPr>
-                    <w:pStyle w:val="Quote"/>
-                    <w:framePr w:hSpace="181" w:wrap="around" w:vAnchor="page" w:hAnchor="text" w:xAlign="center" w:yAlign="center"/>
-                    <w:suppressOverlap/>
-                    <w:jc w:val="left"/>
+                    <w:pStyle w:val="FieldName"/>
+                    <w:framePr w:wrap="around"/>
                   </w:pPr>
                 </w:p>
               </w:tc>
@@ -1910,10 +1882,8 @@
                 </w:tcPr>
                 <w:p>
                   <w:pPr>
-                    <w:pStyle w:val="Quote"/>
-                    <w:framePr w:hSpace="181" w:wrap="around" w:vAnchor="page" w:hAnchor="text" w:xAlign="center" w:yAlign="center"/>
-                    <w:suppressOverlap/>
-                    <w:jc w:val="left"/>
+                    <w:pStyle w:val="FieldName"/>
+                    <w:framePr w:wrap="around"/>
                   </w:pPr>
                   <w:r>
                     <w:t>Date</w:t>
@@ -1937,6 +1907,9 @@
                     <w:framePr w:hSpace="181" w:wrap="around" w:vAnchor="page" w:hAnchor="text" w:xAlign="center" w:yAlign="center"/>
                     <w:suppressOverlap/>
                     <w:jc w:val="center"/>
+                    <w:rPr>
+                      <w:rFonts w:cs="Open Sans"/>
+                    </w:rPr>
                   </w:pPr>
                 </w:p>
               </w:tc>
@@ -1951,6 +1924,9 @@
                   <w:pPr>
                     <w:framePr w:hSpace="181" w:wrap="around" w:vAnchor="page" w:hAnchor="text" w:xAlign="center" w:yAlign="center"/>
                     <w:suppressOverlap/>
+                    <w:rPr>
+                      <w:rFonts w:cs="Open Sans"/>
+                    </w:rPr>
                   </w:pPr>
                 </w:p>
               </w:tc>
@@ -1971,26 +1947,44 @@
                   <w:pPr>
                     <w:framePr w:hSpace="181" w:wrap="around" w:vAnchor="page" w:hAnchor="text" w:xAlign="center" w:yAlign="center"/>
                     <w:suppressOverlap/>
-                  </w:pPr>
-                  <w:r>
+                    <w:rPr>
+                      <w:rFonts w:cs="Open Sans"/>
+                    </w:rPr>
+                  </w:pPr>
+                  <w:r>
+                    <w:rPr>
+                      <w:rFonts w:cs="Open Sans"/>
+                    </w:rPr>
                     <w:t>{</w:t>
                   </w:r>
                   <w:proofErr w:type="spellStart"/>
                   <w:proofErr w:type="gramStart"/>
                   <w:r>
+                    <w:rPr>
+                      <w:rFonts w:cs="Open Sans"/>
+                    </w:rPr>
                     <w:t>d.doses</w:t>
                   </w:r>
                   <w:proofErr w:type="spellEnd"/>
                   <w:proofErr w:type="gramEnd"/>
                   <w:r>
+                    <w:rPr>
+                      <w:rFonts w:cs="Open Sans"/>
+                    </w:rPr>
                     <w:t>[i+1].</w:t>
                   </w:r>
                   <w:proofErr w:type="spellStart"/>
                   <w:r>
+                    <w:rPr>
+                      <w:rFonts w:cs="Open Sans"/>
+                    </w:rPr>
                     <w:t>immunizingAgent</w:t>
                   </w:r>
                   <w:proofErr w:type="spellEnd"/>
                   <w:r>
+                    <w:rPr>
+                      <w:rFonts w:cs="Open Sans"/>
+                    </w:rPr>
                     <w:t>}</w:t>
                   </w:r>
                 </w:p>
@@ -2006,6 +2000,9 @@
                   <w:pPr>
                     <w:framePr w:hSpace="181" w:wrap="around" w:vAnchor="page" w:hAnchor="text" w:xAlign="center" w:yAlign="center"/>
                     <w:suppressOverlap/>
+                    <w:rPr>
+                      <w:rFonts w:cs="Open Sans"/>
+                    </w:rPr>
                   </w:pPr>
                 </w:p>
               </w:tc>
@@ -2026,26 +2023,44 @@
                   <w:pPr>
                     <w:framePr w:hSpace="181" w:wrap="around" w:vAnchor="page" w:hAnchor="text" w:xAlign="center" w:yAlign="center"/>
                     <w:suppressOverlap/>
-                  </w:pPr>
-                  <w:r>
+                    <w:rPr>
+                      <w:rFonts w:cs="Open Sans"/>
+                    </w:rPr>
+                  </w:pPr>
+                  <w:r>
+                    <w:rPr>
+                      <w:rFonts w:cs="Open Sans"/>
+                    </w:rPr>
                     <w:t>{</w:t>
                   </w:r>
                   <w:proofErr w:type="spellStart"/>
                   <w:proofErr w:type="gramStart"/>
                   <w:r>
+                    <w:rPr>
+                      <w:rFonts w:cs="Open Sans"/>
+                    </w:rPr>
                     <w:t>d.doses</w:t>
                   </w:r>
                   <w:proofErr w:type="spellEnd"/>
                   <w:proofErr w:type="gramEnd"/>
                   <w:r>
+                    <w:rPr>
+                      <w:rFonts w:cs="Open Sans"/>
+                    </w:rPr>
                     <w:t>[i+1].</w:t>
                   </w:r>
                   <w:proofErr w:type="spellStart"/>
                   <w:r>
+                    <w:rPr>
+                      <w:rFonts w:cs="Open Sans"/>
+                    </w:rPr>
                     <w:t>lotNumber</w:t>
                   </w:r>
                   <w:proofErr w:type="spellEnd"/>
                   <w:r>
+                    <w:rPr>
+                      <w:rFonts w:cs="Open Sans"/>
+                    </w:rPr>
                     <w:t>}</w:t>
                   </w:r>
                 </w:p>
@@ -2067,6 +2082,9 @@
                     <w:framePr w:hSpace="181" w:wrap="around" w:vAnchor="page" w:hAnchor="text" w:xAlign="center" w:yAlign="center"/>
                     <w:suppressOverlap/>
                     <w:jc w:val="center"/>
+                    <w:rPr>
+                      <w:rFonts w:cs="Open Sans"/>
+                    </w:rPr>
                   </w:pPr>
                 </w:p>
               </w:tc>
@@ -2083,6 +2101,9 @@
                     <w:framePr w:hSpace="181" w:wrap="around" w:vAnchor="page" w:hAnchor="text" w:xAlign="center" w:yAlign="center"/>
                     <w:suppressOverlap/>
                     <w:jc w:val="left"/>
+                    <w:rPr>
+                      <w:rFonts w:cs="Open Sans"/>
+                    </w:rPr>
                   </w:pPr>
                 </w:p>
               </w:tc>
@@ -2098,13 +2119,17 @@
                 </w:tcPr>
                 <w:p>
                   <w:pPr>
-                    <w:pStyle w:val="Quote"/>
-                    <w:framePr w:hSpace="181" w:wrap="around" w:vAnchor="page" w:hAnchor="text" w:xAlign="center" w:yAlign="center"/>
-                    <w:suppressOverlap/>
-                    <w:jc w:val="left"/>
-                  </w:pPr>
-                  <w:r>
-                    <w:t>Immunizing agent</w:t>
+                    <w:pStyle w:val="FieldName"/>
+                    <w:framePr w:wrap="around"/>
+                  </w:pPr>
+                  <w:r>
+                    <w:t xml:space="preserve">Immunizing </w:t>
+                  </w:r>
+                  <w:r>
+                    <w:t>A</w:t>
+                  </w:r>
+                  <w:r>
+                    <w:t>gent</w:t>
                   </w:r>
                 </w:p>
               </w:tc>
@@ -2117,10 +2142,8 @@
                 </w:tcPr>
                 <w:p>
                   <w:pPr>
-                    <w:pStyle w:val="Quote"/>
-                    <w:framePr w:hSpace="181" w:wrap="around" w:vAnchor="page" w:hAnchor="text" w:xAlign="center" w:yAlign="center"/>
-                    <w:suppressOverlap/>
-                    <w:jc w:val="left"/>
+                    <w:pStyle w:val="FieldName"/>
+                    <w:framePr w:wrap="around"/>
                   </w:pPr>
                 </w:p>
               </w:tc>
@@ -2136,10 +2159,8 @@
                 </w:tcPr>
                 <w:p>
                   <w:pPr>
-                    <w:pStyle w:val="Quote"/>
-                    <w:framePr w:hSpace="181" w:wrap="around" w:vAnchor="page" w:hAnchor="text" w:xAlign="center" w:yAlign="center"/>
-                    <w:suppressOverlap/>
-                    <w:jc w:val="left"/>
+                    <w:pStyle w:val="FieldName"/>
+                    <w:framePr w:wrap="around"/>
                   </w:pPr>
                   <w:r>
                     <w:t>Lot Number</w:t>
@@ -2163,6 +2184,9 @@
                     <w:framePr w:hSpace="181" w:wrap="around" w:vAnchor="page" w:hAnchor="text" w:xAlign="center" w:yAlign="center"/>
                     <w:suppressOverlap/>
                     <w:jc w:val="center"/>
+                    <w:rPr>
+                      <w:rFonts w:cs="Open Sans"/>
+                    </w:rPr>
                   </w:pPr>
                 </w:p>
               </w:tc>
@@ -2177,6 +2201,9 @@
                   <w:pPr>
                     <w:framePr w:hSpace="181" w:wrap="around" w:vAnchor="page" w:hAnchor="text" w:xAlign="center" w:yAlign="center"/>
                     <w:suppressOverlap/>
+                    <w:rPr>
+                      <w:rFonts w:cs="Open Sans"/>
+                    </w:rPr>
                   </w:pPr>
                 </w:p>
               </w:tc>
@@ -2198,18 +2225,30 @@
                   <w:pPr>
                     <w:framePr w:hSpace="181" w:wrap="around" w:vAnchor="page" w:hAnchor="text" w:xAlign="center" w:yAlign="center"/>
                     <w:suppressOverlap/>
-                  </w:pPr>
-                  <w:r>
+                    <w:rPr>
+                      <w:rFonts w:cs="Open Sans"/>
+                    </w:rPr>
+                  </w:pPr>
+                  <w:r>
+                    <w:rPr>
+                      <w:rFonts w:cs="Open Sans"/>
+                    </w:rPr>
                     <w:t>{</w:t>
                   </w:r>
                   <w:proofErr w:type="spellStart"/>
                   <w:proofErr w:type="gramStart"/>
                   <w:r>
+                    <w:rPr>
+                      <w:rFonts w:cs="Open Sans"/>
+                    </w:rPr>
                     <w:t>d.doses</w:t>
                   </w:r>
                   <w:proofErr w:type="spellEnd"/>
                   <w:proofErr w:type="gramEnd"/>
                   <w:r>
+                    <w:rPr>
+                      <w:rFonts w:cs="Open Sans"/>
+                    </w:rPr>
                     <w:t>[i+1].provider}</w:t>
                   </w:r>
                 </w:p>
@@ -2231,6 +2270,9 @@
                     <w:framePr w:hSpace="181" w:wrap="around" w:vAnchor="page" w:hAnchor="text" w:xAlign="center" w:yAlign="center"/>
                     <w:suppressOverlap/>
                     <w:jc w:val="center"/>
+                    <w:rPr>
+                      <w:rFonts w:cs="Open Sans"/>
+                    </w:rPr>
                   </w:pPr>
                 </w:p>
               </w:tc>
@@ -2247,6 +2289,9 @@
                     <w:framePr w:hSpace="181" w:wrap="around" w:vAnchor="page" w:hAnchor="text" w:xAlign="center" w:yAlign="center"/>
                     <w:suppressOverlap/>
                     <w:jc w:val="left"/>
+                    <w:rPr>
+                      <w:rFonts w:cs="Open Sans"/>
+                    </w:rPr>
                   </w:pPr>
                 </w:p>
               </w:tc>
@@ -2264,10 +2309,8 @@
                 </w:tcPr>
                 <w:p>
                   <w:pPr>
-                    <w:pStyle w:val="Quote"/>
-                    <w:framePr w:hSpace="181" w:wrap="around" w:vAnchor="page" w:hAnchor="text" w:xAlign="center" w:yAlign="center"/>
-                    <w:suppressOverlap/>
-                    <w:jc w:val="left"/>
+                    <w:pStyle w:val="FieldName"/>
+                    <w:framePr w:wrap="around"/>
                   </w:pPr>
                   <w:r>
                     <w:t>Provider or Clinic</w:t>
@@ -2279,6 +2322,9 @@
           <w:p>
             <w:pPr>
               <w:jc w:val="center"/>
+              <w:rPr>
+                <w:rFonts w:cs="Open Sans"/>
+              </w:rPr>
             </w:pPr>
           </w:p>
         </w:tc>
@@ -2307,6 +2353,7 @@
               <w:jc w:val="center"/>
               <w:rPr>
                 <w:rStyle w:val="Strong"/>
+                <w:rFonts w:cs="Open Sans"/>
                 <w:color w:val="FFFFFF" w:themeColor="background1"/>
                 <w:szCs w:val="20"/>
               </w:rPr>
@@ -2345,8 +2392,8 @@
   </w:docDefaults>
   <w:latentStyles w:defLockedState="0" w:defUIPriority="99" w:defSemiHidden="0" w:defUnhideWhenUsed="0" w:defQFormat="0" w:count="376">
     <w:lsdException w:name="Normal" w:uiPriority="0" w:qFormat="1"/>
-    <w:lsdException w:name="heading 1" w:uiPriority="9" w:qFormat="1"/>
-    <w:lsdException w:name="heading 2" w:semiHidden="1" w:uiPriority="9" w:unhideWhenUsed="1" w:qFormat="1"/>
+    <w:lsdException w:name="heading 1" w:uiPriority="9"/>
+    <w:lsdException w:name="heading 2" w:semiHidden="1" w:uiPriority="9" w:unhideWhenUsed="1"/>
     <w:lsdException w:name="heading 3" w:semiHidden="1" w:uiPriority="9" w:unhideWhenUsed="1" w:qFormat="1"/>
     <w:lsdException w:name="heading 4" w:semiHidden="1" w:uiPriority="9" w:unhideWhenUsed="1" w:qFormat="1"/>
     <w:lsdException w:name="heading 5" w:semiHidden="1" w:uiPriority="9" w:unhideWhenUsed="1" w:qFormat="1"/>
@@ -2406,7 +2453,7 @@
     <w:lsdException w:name="List Number 3" w:semiHidden="1" w:unhideWhenUsed="1"/>
     <w:lsdException w:name="List Number 4" w:semiHidden="1" w:unhideWhenUsed="1"/>
     <w:lsdException w:name="List Number 5" w:semiHidden="1" w:unhideWhenUsed="1"/>
-    <w:lsdException w:name="Title" w:uiPriority="10" w:qFormat="1"/>
+    <w:lsdException w:name="Title" w:uiPriority="10"/>
     <w:lsdException w:name="Closing" w:semiHidden="1" w:unhideWhenUsed="1"/>
     <w:lsdException w:name="Signature" w:semiHidden="1" w:unhideWhenUsed="1"/>
     <w:lsdException w:name="Default Paragraph Font" w:semiHidden="1" w:uiPriority="1" w:unhideWhenUsed="1"/>
@@ -2418,7 +2465,7 @@
     <w:lsdException w:name="List Continue 4" w:semiHidden="1" w:unhideWhenUsed="1"/>
     <w:lsdException w:name="List Continue 5" w:semiHidden="1" w:unhideWhenUsed="1"/>
     <w:lsdException w:name="Message Header" w:semiHidden="1" w:unhideWhenUsed="1"/>
-    <w:lsdException w:name="Subtitle" w:uiPriority="11" w:qFormat="1"/>
+    <w:lsdException w:name="Subtitle" w:uiPriority="11"/>
     <w:lsdException w:name="Salutation" w:semiHidden="1" w:unhideWhenUsed="1"/>
     <w:lsdException w:name="Date" w:semiHidden="1" w:unhideWhenUsed="1"/>
     <w:lsdException w:name="Body Text First Indent" w:semiHidden="1" w:unhideWhenUsed="1"/>
@@ -2432,7 +2479,7 @@
     <w:lsdException w:name="Hyperlink" w:semiHidden="1" w:unhideWhenUsed="1"/>
     <w:lsdException w:name="FollowedHyperlink" w:semiHidden="1" w:unhideWhenUsed="1"/>
     <w:lsdException w:name="Strong" w:uiPriority="22" w:qFormat="1"/>
-    <w:lsdException w:name="Emphasis" w:uiPriority="20" w:qFormat="1"/>
+    <w:lsdException w:name="Emphasis" w:uiPriority="20"/>
     <w:lsdException w:name="Document Map" w:semiHidden="1" w:unhideWhenUsed="1"/>
     <w:lsdException w:name="Plain Text" w:semiHidden="1" w:unhideWhenUsed="1"/>
     <w:lsdException w:name="E-mail Signature" w:semiHidden="1" w:unhideWhenUsed="1"/>
@@ -2501,7 +2548,7 @@
     <w:lsdException w:name="Table Grid" w:uiPriority="39"/>
     <w:lsdException w:name="Table Theme" w:semiHidden="1" w:unhideWhenUsed="1"/>
     <w:lsdException w:name="Placeholder Text" w:semiHidden="1"/>
-    <w:lsdException w:name="No Spacing" w:uiPriority="1" w:qFormat="1"/>
+    <w:lsdException w:name="No Spacing" w:uiPriority="1"/>
     <w:lsdException w:name="Light Shading" w:uiPriority="60"/>
     <w:lsdException w:name="Light List" w:uiPriority="61"/>
     <w:lsdException w:name="Light Grid" w:uiPriority="62"/>
@@ -2523,9 +2570,9 @@
     <w:lsdException w:name="Medium Shading 2 Accent 1" w:uiPriority="64"/>
     <w:lsdException w:name="Medium List 1 Accent 1" w:uiPriority="65"/>
     <w:lsdException w:name="Revision" w:semiHidden="1"/>
-    <w:lsdException w:name="List Paragraph" w:uiPriority="34" w:qFormat="1"/>
-    <w:lsdException w:name="Quote" w:uiPriority="29" w:qFormat="1"/>
-    <w:lsdException w:name="Intense Quote" w:uiPriority="30" w:qFormat="1"/>
+    <w:lsdException w:name="List Paragraph" w:uiPriority="34"/>
+    <w:lsdException w:name="Quote" w:uiPriority="29"/>
+    <w:lsdException w:name="Intense Quote" w:uiPriority="30"/>
     <w:lsdException w:name="Medium List 2 Accent 1" w:uiPriority="66"/>
     <w:lsdException w:name="Medium Grid 1 Accent 1" w:uiPriority="67"/>
     <w:lsdException w:name="Medium Grid 2 Accent 1" w:uiPriority="68"/>
@@ -2604,11 +2651,11 @@
     <w:lsdException w:name="Colorful Shading Accent 6" w:uiPriority="71"/>
     <w:lsdException w:name="Colorful List Accent 6" w:uiPriority="72"/>
     <w:lsdException w:name="Colorful Grid Accent 6" w:uiPriority="73"/>
-    <w:lsdException w:name="Subtle Emphasis" w:uiPriority="19" w:qFormat="1"/>
-    <w:lsdException w:name="Intense Emphasis" w:uiPriority="21" w:qFormat="1"/>
-    <w:lsdException w:name="Subtle Reference" w:uiPriority="31" w:qFormat="1"/>
-    <w:lsdException w:name="Intense Reference" w:uiPriority="32" w:qFormat="1"/>
-    <w:lsdException w:name="Book Title" w:uiPriority="33" w:qFormat="1"/>
+    <w:lsdException w:name="Subtle Emphasis" w:uiPriority="19"/>
+    <w:lsdException w:name="Intense Emphasis" w:uiPriority="21"/>
+    <w:lsdException w:name="Subtle Reference" w:uiPriority="31"/>
+    <w:lsdException w:name="Intense Reference" w:uiPriority="32"/>
+    <w:lsdException w:name="Book Title" w:uiPriority="33"/>
     <w:lsdException w:name="Bibliography" w:semiHidden="1" w:uiPriority="37" w:unhideWhenUsed="1"/>
     <w:lsdException w:name="TOC Heading" w:semiHidden="1" w:uiPriority="39" w:unhideWhenUsed="1" w:qFormat="1"/>
     <w:lsdException w:name="Plain Table 1" w:uiPriority="41"/>
@@ -2724,12 +2771,12 @@
   <w:style w:type="paragraph" w:default="1" w:styleId="Normal">
     <w:name w:val="Normal"/>
     <w:qFormat/>
-    <w:rsid w:val="00564DC7"/>
+    <w:rsid w:val="00565C4B"/>
     <w:pPr>
       <w:spacing w:after="0"/>
     </w:pPr>
     <w:rPr>
-      <w:rFonts w:ascii="BC Sans" w:hAnsi="BC Sans"/>
+      <w:rFonts w:ascii="Open Sans" w:hAnsi="Open Sans"/>
       <w:color w:val="003366"/>
       <w:sz w:val="20"/>
     </w:rPr>
@@ -2785,8 +2832,9 @@
     <w:basedOn w:val="DefaultParagraphFont"/>
     <w:uiPriority w:val="22"/>
     <w:qFormat/>
-    <w:rsid w:val="006A3176"/>
+    <w:rsid w:val="00565C4B"/>
     <w:rPr>
+      <w:rFonts w:ascii="Open Sans" w:hAnsi="Open Sans"/>
       <w:b/>
       <w:bCs/>
     </w:rPr>
@@ -2797,7 +2845,6 @@
     <w:next w:val="Normal"/>
     <w:link w:val="QuoteChar"/>
     <w:uiPriority w:val="29"/>
-    <w:qFormat/>
     <w:rsid w:val="00564DC7"/>
     <w:pPr>
       <w:jc w:val="center"/>
@@ -2815,6 +2862,57 @@
     <w:rsid w:val="00564DC7"/>
     <w:rPr>
       <w:rFonts w:ascii="BC Sans" w:hAnsi="BC Sans"/>
+      <w:iCs/>
+      <w:color w:val="6C757D"/>
+      <w:sz w:val="20"/>
+    </w:rPr>
+  </w:style>
+  <w:style w:type="paragraph" w:customStyle="1" w:styleId="Address">
+    <w:name w:val="Address"/>
+    <w:link w:val="AddressChar"/>
+    <w:qFormat/>
+    <w:rsid w:val="005D703F"/>
+    <w:pPr>
+      <w:spacing w:line="240" w:lineRule="auto"/>
+    </w:pPr>
+    <w:rPr>
+      <w:rFonts w:ascii="Consolas" w:hAnsi="Consolas" w:cs="Open Sans"/>
+      <w:sz w:val="20"/>
+    </w:rPr>
+  </w:style>
+  <w:style w:type="paragraph" w:customStyle="1" w:styleId="FieldName">
+    <w:name w:val="Field Name"/>
+    <w:basedOn w:val="Quote"/>
+    <w:link w:val="FieldNameChar"/>
+    <w:qFormat/>
+    <w:rsid w:val="005D703F"/>
+    <w:pPr>
+      <w:framePr w:hSpace="181" w:wrap="around" w:vAnchor="page" w:hAnchor="text" w:xAlign="center" w:yAlign="center"/>
+      <w:spacing w:line="240" w:lineRule="auto"/>
+      <w:suppressOverlap/>
+      <w:jc w:val="left"/>
+    </w:pPr>
+    <w:rPr>
+      <w:rFonts w:cs="Open Sans"/>
+    </w:rPr>
+  </w:style>
+  <w:style w:type="character" w:customStyle="1" w:styleId="AddressChar">
+    <w:name w:val="Address Char"/>
+    <w:basedOn w:val="DefaultParagraphFont"/>
+    <w:link w:val="Address"/>
+    <w:rsid w:val="005D703F"/>
+    <w:rPr>
+      <w:rFonts w:ascii="Consolas" w:hAnsi="Consolas" w:cs="Open Sans"/>
+      <w:sz w:val="20"/>
+    </w:rPr>
+  </w:style>
+  <w:style w:type="character" w:customStyle="1" w:styleId="FieldNameChar">
+    <w:name w:val="Field Name Char"/>
+    <w:basedOn w:val="DefaultParagraphFont"/>
+    <w:link w:val="FieldName"/>
+    <w:rsid w:val="005D703F"/>
+    <w:rPr>
+      <w:rFonts w:ascii="BC Sans" w:hAnsi="BC Sans" w:cs="Open Sans"/>
       <w:iCs/>
       <w:color w:val="6C757D"/>
       <w:sz w:val="20"/>

</xml_diff>